<commit_message>
Updated DOCUMENTATION.pdf and DOCUMENTATION.docx.
</commit_message>
<xml_diff>
--- a/Documentation/DOCUMENTATION.docx
+++ b/Documentation/DOCUMENTATION.docx
@@ -13,6 +13,7 @@
           <w:docPartUnique/>
         </w:docPartObj>
       </w:sdtPr>
+      <w:sdtEndPr/>
       <w:sdtContent>
         <w:p>
           <w:pPr>
@@ -28,7 +29,7 @@
             <mc:AlternateContent>
               <mc:Choice Requires="wps">
                 <w:drawing>
-                  <wp:anchor distT="0" distB="0" distL="114300" distR="114300" simplePos="0" relativeHeight="251657216" behindDoc="0" locked="0" layoutInCell="1" allowOverlap="1" wp14:anchorId="020A92B9" wp14:editId="6AAB7F39">
+                  <wp:anchor distT="0" distB="0" distL="114300" distR="114300" simplePos="0" relativeHeight="251658240" behindDoc="0" locked="0" layoutInCell="1" allowOverlap="1" wp14:anchorId="020A92B9" wp14:editId="6AAB7F39">
                     <wp:simplePos x="0" y="0"/>
                     <mc:AlternateContent>
                       <mc:Choice Requires="wp14">
@@ -98,6 +99,7 @@
                                   <w:dataBinding w:prefixMappings="xmlns:ns0='http://schemas.openxmlformats.org/package/2006/metadata/core-properties' xmlns:ns1='http://purl.org/dc/elements/1.1/'" w:xpath="/ns0:coreProperties[1]/ns1:title[1]" w:storeItemID="{6C3C8BC8-F283-45AE-878A-BAB7291924A1}"/>
                                   <w:text/>
                                 </w:sdtPr>
+                                <w:sdtEndPr/>
                                 <w:sdtContent>
                                   <w:p>
                                     <w:pPr>
@@ -147,6 +149,7 @@
                                   <w:dataBinding w:prefixMappings="xmlns:ns0='http://schemas.microsoft.com/office/2006/coverPageProps'" w:xpath="/ns0:CoverPageProperties[1]/ns0:Abstract[1]" w:storeItemID="{55AF091B-3C7A-41E3-B477-F2FDAA23CFDA}"/>
                                   <w:text/>
                                 </w:sdtPr>
+                                <w:sdtEndPr/>
                                 <w:sdtContent>
                                   <w:p>
                                     <w:pPr>
@@ -156,6 +159,8 @@
                                       <w:rPr>
                                         <w:rFonts w:ascii="Times New Roman" w:hAnsi="Times New Roman" w:cs="Times New Roman"/>
                                         <w:color w:val="FFFFFF" w:themeColor="background1"/>
+                                        <w:sz w:val="21"/>
+                                        <w:szCs w:val="21"/>
                                       </w:rPr>
                                     </w:pPr>
                                     <w:r>
@@ -170,6 +175,17 @@
                                   </w:p>
                                 </w:sdtContent>
                               </w:sdt>
+                              <w:p>
+                                <w:pPr>
+                                  <w:spacing w:before="240"/>
+                                  <w:ind w:left="1008"/>
+                                  <w:jc w:val="right"/>
+                                  <w:rPr>
+                                    <w:rFonts w:ascii="Times New Roman" w:hAnsi="Times New Roman" w:cs="Times New Roman"/>
+                                    <w:color w:val="FFFFFF" w:themeColor="background1"/>
+                                  </w:rPr>
+                                </w:pPr>
+                              </w:p>
                             </w:txbxContent>
                           </wps:txbx>
                           <wps:bodyPr rot="0" vert="horz" wrap="square" lIns="274320" tIns="914400" rIns="274320" bIns="45720" anchor="ctr" anchorCtr="0" upright="1">
@@ -189,7 +205,7 @@
               </mc:Choice>
               <mc:Fallback>
                 <w:pict>
-                  <v:rect w14:anchorId="020A92B9" id="Rectangle 16" o:spid="_x0000_s1026" style="position:absolute;margin-left:0;margin-top:0;width:422.3pt;height:760.1pt;z-index:251657216;visibility:visible;mso-wrap-style:square;mso-width-percent:690;mso-height-percent:960;mso-left-percent:20;mso-top-percent:20;mso-wrap-distance-left:9pt;mso-wrap-distance-top:0;mso-wrap-distance-right:9pt;mso-wrap-distance-bottom:0;mso-position-horizontal-relative:page;mso-position-vertical-relative:page;mso-width-percent:690;mso-height-percent:960;mso-left-percent:20;mso-top-percent:20;mso-width-relative:page;mso-height-relative:page;v-text-anchor:middle" o:gfxdata="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" fillcolor="#156082 [3204]" stroked="f">
+                  <v:rect w14:anchorId="020A92B9" id="Rectangle 16" o:spid="_x0000_s1026" style="position:absolute;margin-left:0;margin-top:0;width:422.3pt;height:760.1pt;z-index:251658240;visibility:visible;mso-wrap-style:square;mso-width-percent:690;mso-height-percent:960;mso-left-percent:20;mso-top-percent:20;mso-wrap-distance-left:9pt;mso-wrap-distance-top:0;mso-wrap-distance-right:9pt;mso-wrap-distance-bottom:0;mso-position-horizontal-relative:page;mso-position-vertical-relative:page;mso-width-percent:690;mso-height-percent:960;mso-left-percent:20;mso-top-percent:20;mso-width-relative:page;mso-height-relative:page;v-text-anchor:middle" o:gfxdata="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" fillcolor="#156082 [3204]" stroked="f">
                     <v:textbox inset="21.6pt,1in,21.6pt">
                       <w:txbxContent>
                         <w:sdt>
@@ -206,6 +222,7 @@
                             <w:dataBinding w:prefixMappings="xmlns:ns0='http://schemas.openxmlformats.org/package/2006/metadata/core-properties' xmlns:ns1='http://purl.org/dc/elements/1.1/'" w:xpath="/ns0:coreProperties[1]/ns1:title[1]" w:storeItemID="{6C3C8BC8-F283-45AE-878A-BAB7291924A1}"/>
                             <w:text/>
                           </w:sdtPr>
+                          <w:sdtEndPr/>
                           <w:sdtContent>
                             <w:p>
                               <w:pPr>
@@ -255,6 +272,7 @@
                             <w:dataBinding w:prefixMappings="xmlns:ns0='http://schemas.microsoft.com/office/2006/coverPageProps'" w:xpath="/ns0:CoverPageProperties[1]/ns0:Abstract[1]" w:storeItemID="{55AF091B-3C7A-41E3-B477-F2FDAA23CFDA}"/>
                             <w:text/>
                           </w:sdtPr>
+                          <w:sdtEndPr/>
                           <w:sdtContent>
                             <w:p>
                               <w:pPr>
@@ -264,6 +282,8 @@
                                 <w:rPr>
                                   <w:rFonts w:ascii="Times New Roman" w:hAnsi="Times New Roman" w:cs="Times New Roman"/>
                                   <w:color w:val="FFFFFF" w:themeColor="background1"/>
+                                  <w:sz w:val="21"/>
+                                  <w:szCs w:val="21"/>
                                 </w:rPr>
                               </w:pPr>
                               <w:r>
@@ -278,6 +298,17 @@
                             </w:p>
                           </w:sdtContent>
                         </w:sdt>
+                        <w:p>
+                          <w:pPr>
+                            <w:spacing w:before="240"/>
+                            <w:ind w:left="1008"/>
+                            <w:jc w:val="right"/>
+                            <w:rPr>
+                              <w:rFonts w:ascii="Times New Roman" w:hAnsi="Times New Roman" w:cs="Times New Roman"/>
+                              <w:color w:val="FFFFFF" w:themeColor="background1"/>
+                            </w:rPr>
+                          </w:pPr>
+                        </w:p>
                       </w:txbxContent>
                     </v:textbox>
                     <w10:wrap anchorx="page" anchory="page"/>
@@ -294,7 +325,7 @@
             <mc:AlternateContent>
               <mc:Choice Requires="wps">
                 <w:drawing>
-                  <wp:anchor distT="0" distB="0" distL="114300" distR="114300" simplePos="0" relativeHeight="251660288" behindDoc="0" locked="0" layoutInCell="1" allowOverlap="1" wp14:anchorId="503C9A81" wp14:editId="40002DD1">
+                  <wp:anchor distT="0" distB="0" distL="114300" distR="114300" simplePos="0" relativeHeight="251658241" behindDoc="0" locked="0" layoutInCell="1" allowOverlap="1" wp14:anchorId="503C9A81" wp14:editId="40002DD1">
                     <wp:simplePos x="0" y="0"/>
                     <mc:AlternateContent>
                       <mc:Choice Requires="wp14">
@@ -368,6 +399,7 @@
                                   <w:dataBinding w:prefixMappings="xmlns:ns0='http://schemas.openxmlformats.org/package/2006/metadata/core-properties' xmlns:ns1='http://purl.org/dc/elements/1.1/'" w:xpath="/ns0:coreProperties[1]/ns1:subject[1]" w:storeItemID="{6C3C8BC8-F283-45AE-878A-BAB7291924A1}"/>
                                   <w:text/>
                                 </w:sdtPr>
+                                <w:sdtEndPr/>
                                 <w:sdtContent>
                                   <w:p>
                                     <w:pPr>
@@ -409,7 +441,7 @@
               </mc:Choice>
               <mc:Fallback>
                 <w:pict>
-                  <v:rect w14:anchorId="503C9A81" id="Rectangle 268" o:spid="_x0000_s1027" style="position:absolute;margin-left:0;margin-top:0;width:148.1pt;height:760.3pt;z-index:251660288;visibility:visible;mso-wrap-style:square;mso-width-percent:242;mso-height-percent:960;mso-left-percent:730;mso-wrap-distance-left:9pt;mso-wrap-distance-top:0;mso-wrap-distance-right:9pt;mso-wrap-distance-bottom:0;mso-position-horizontal-relative:page;mso-position-vertical:center;mso-position-vertical-relative:page;mso-width-percent:242;mso-height-percent:960;mso-left-percent:730;mso-width-relative:page;mso-height-relative:page;v-text-anchor:middle" o:gfxdata="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" fillcolor="#0e2841 [3215]" stroked="f" strokeweight="1pt">
+                  <v:rect w14:anchorId="503C9A81" id="Rectangle 268" o:spid="_x0000_s1027" style="position:absolute;margin-left:0;margin-top:0;width:148.1pt;height:760.3pt;z-index:251658241;visibility:visible;mso-wrap-style:square;mso-width-percent:242;mso-height-percent:960;mso-left-percent:730;mso-wrap-distance-left:9pt;mso-wrap-distance-top:0;mso-wrap-distance-right:9pt;mso-wrap-distance-bottom:0;mso-position-horizontal-relative:page;mso-position-vertical:center;mso-position-vertical-relative:page;mso-width-percent:242;mso-height-percent:960;mso-left-percent:730;mso-width-relative:page;mso-height-relative:page;v-text-anchor:middle" o:gfxdata="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" fillcolor="#0e2841 [3215]" stroked="f" strokeweight="1pt">
                     <v:textbox inset="14.4pt,,14.4pt">
                       <w:txbxContent>
                         <w:sdt>
@@ -423,6 +455,7 @@
                             <w:dataBinding w:prefixMappings="xmlns:ns0='http://schemas.openxmlformats.org/package/2006/metadata/core-properties' xmlns:ns1='http://purl.org/dc/elements/1.1/'" w:xpath="/ns0:coreProperties[1]/ns1:subject[1]" w:storeItemID="{6C3C8BC8-F283-45AE-878A-BAB7291924A1}"/>
                             <w:text/>
                           </w:sdtPr>
+                          <w:sdtEndPr/>
                           <w:sdtContent>
                             <w:p>
                               <w:pPr>
@@ -476,7 +509,11 @@
     <w:sdt>
       <w:sdtPr>
         <w:rPr>
-          <w:rFonts w:ascii="Times New Roman" w:hAnsi="Times New Roman" w:cs="Times New Roman"/>
+          <w:rFonts w:ascii="Times New Roman" w:eastAsiaTheme="minorEastAsia" w:hAnsi="Times New Roman" w:cs="Times New Roman"/>
+          <w:color w:val="auto"/>
+          <w:sz w:val="24"/>
+          <w:szCs w:val="24"/>
+          <w:lang w:eastAsia="ja-JP"/>
         </w:rPr>
         <w:id w:val="-210272391"/>
         <w:docPartObj>
@@ -486,14 +523,9 @@
       </w:sdtPr>
       <w:sdtEndPr>
         <w:rPr>
-          <w:rFonts w:eastAsiaTheme="minorEastAsia"/>
           <w:b/>
           <w:bCs/>
           <w:noProof/>
-          <w:color w:val="auto"/>
-          <w:sz w:val="24"/>
-          <w:szCs w:val="24"/>
-          <w:lang w:eastAsia="ja-JP"/>
         </w:rPr>
       </w:sdtEndPr>
       <w:sdtContent>
@@ -777,27 +809,7 @@
                 <w:bCs/>
                 <w:noProof/>
               </w:rPr>
-              <w:t>3.0: U</w:t>
-            </w:r>
-            <w:r>
-              <w:rPr>
-                <w:rStyle w:val="Hyperlink"/>
-                <w:rFonts w:ascii="Times New Roman" w:hAnsi="Times New Roman" w:cs="Times New Roman"/>
-                <w:b/>
-                <w:bCs/>
-                <w:noProof/>
-              </w:rPr>
-              <w:t>M</w:t>
-            </w:r>
-            <w:r>
-              <w:rPr>
-                <w:rStyle w:val="Hyperlink"/>
-                <w:rFonts w:ascii="Times New Roman" w:hAnsi="Times New Roman" w:cs="Times New Roman"/>
-                <w:b/>
-                <w:bCs/>
-                <w:noProof/>
-              </w:rPr>
-              <w:t>L Class Diagram Structure</w:t>
+              <w:t>3.0: UML Class Diagram Structure</w:t>
             </w:r>
             <w:r>
               <w:rPr>
@@ -1216,6 +1228,42 @@
     </w:p>
     <w:p>
       <w:pPr>
+        <w:rPr>
+          <w:rFonts w:ascii="Times New Roman" w:hAnsi="Times New Roman" w:cs="Times New Roman"/>
+        </w:rPr>
+      </w:pPr>
+    </w:p>
+    <w:p>
+      <w:pPr>
+        <w:rPr>
+          <w:rFonts w:ascii="Times New Roman" w:hAnsi="Times New Roman" w:cs="Times New Roman"/>
+        </w:rPr>
+      </w:pPr>
+      <w:r>
+        <w:rPr>
+          <w:rFonts w:ascii="Times New Roman" w:hAnsi="Times New Roman" w:cs="Times New Roman"/>
+        </w:rPr>
+        <w:t xml:space="preserve">GITHUB LINK: </w:t>
+      </w:r>
+      <w:hyperlink r:id="rId6" w:history="1">
+        <w:r>
+          <w:rPr>
+            <w:rStyle w:val="Hyperlink"/>
+            <w:rFonts w:ascii="Times New Roman" w:hAnsi="Times New Roman" w:cs="Times New Roman"/>
+          </w:rPr>
+          <w:t>https://github.com/HChristopherNaoyuki/contract-monthly-claim-system-cs.git</w:t>
+        </w:r>
+      </w:hyperlink>
+    </w:p>
+    <w:p>
+      <w:pPr>
+        <w:rPr>
+          <w:rFonts w:ascii="Times New Roman" w:hAnsi="Times New Roman" w:cs="Times New Roman"/>
+        </w:rPr>
+      </w:pPr>
+    </w:p>
+    <w:p>
+      <w:pPr>
         <w:pStyle w:val="Heading2"/>
         <w:rPr>
           <w:rFonts w:ascii="Times New Roman" w:hAnsi="Times New Roman" w:cs="Times New Roman"/>
@@ -1578,7 +1626,7 @@
                     </pic:cNvPicPr>
                   </pic:nvPicPr>
                   <pic:blipFill>
-                    <a:blip r:embed="rId6">
+                    <a:blip r:embed="rId7">
                       <a:extLst>
                         <a:ext uri="{28A0092B-C50C-407E-A947-70E740481C1C}">
                           <a14:useLocalDpi xmlns:a14="http://schemas.microsoft.com/office/drawing/2010/main" val="0"/>
@@ -3449,6 +3497,18 @@
       <w:u w:val="single"/>
     </w:rPr>
   </w:style>
+  <w:style w:type="character" w:styleId="UnresolvedMention">
+    <w:name w:val="Unresolved Mention"/>
+    <w:basedOn w:val="DefaultParagraphFont"/>
+    <w:uiPriority w:val="99"/>
+    <w:semiHidden/>
+    <w:unhideWhenUsed/>
+    <w:rsid w:val="005714B3"/>
+    <w:rPr>
+      <w:color w:val="605E5C"/>
+      <w:shd w:val="clear" w:color="auto" w:fill="E1DFDD"/>
+    </w:rPr>
+  </w:style>
 </w:styles>
 </file>
 

</xml_diff>